<commit_message>
wrong naming fix and deleted all var dumps
</commit_message>
<xml_diff>
--- a/documentation/GamePlayParty_FO.docx
+++ b/documentation/GamePlayParty_FO.docx
@@ -37,15 +37,7 @@
           <w:szCs w:val="72"/>
           <w:lang w:eastAsia="nl-NL"/>
         </w:rPr>
-        <w:t>Functioneel</w:t>
-      </w:r>
-      <w:r>
-        <w:rPr>
-          <w:sz w:val="72"/>
-          <w:szCs w:val="72"/>
-          <w:lang w:eastAsia="nl-NL"/>
-        </w:rPr>
-        <w:t xml:space="preserve"> ontwerp</w:t>
+        <w:t>Functioneel ontwerp</w:t>
       </w:r>
     </w:p>
     <w:p>
@@ -272,6 +264,13 @@
     </w:p>
     <w:sdt>
       <w:sdtPr>
+        <w:rPr>
+          <w:rFonts w:asciiTheme="minorHAnsi" w:eastAsiaTheme="minorHAnsi" w:hAnsiTheme="minorHAnsi" w:cstheme="minorBidi"/>
+          <w:color w:val="auto"/>
+          <w:sz w:val="22"/>
+          <w:szCs w:val="22"/>
+          <w:lang w:eastAsia="en-US"/>
+        </w:rPr>
         <w:id w:val="-272323614"/>
         <w:docPartObj>
           <w:docPartGallery w:val="Table of Contents"/>
@@ -280,13 +279,8 @@
       </w:sdtPr>
       <w:sdtEndPr>
         <w:rPr>
-          <w:rFonts w:asciiTheme="minorHAnsi" w:eastAsiaTheme="minorHAnsi" w:hAnsiTheme="minorHAnsi" w:cstheme="minorBidi"/>
           <w:b/>
           <w:bCs/>
-          <w:color w:val="auto"/>
-          <w:sz w:val="22"/>
-          <w:szCs w:val="22"/>
-          <w:lang w:eastAsia="en-US"/>
         </w:rPr>
       </w:sdtEndPr>
       <w:sdtContent>
@@ -1091,8 +1085,6 @@
               </w:rPr>
               <w:t xml:space="preserve"> niet</w:t>
             </w:r>
-            <w:bookmarkStart w:id="2" w:name="_GoBack"/>
-            <w:bookmarkEnd w:id="2"/>
             <w:r>
               <w:rPr>
                 <w:rFonts w:ascii="Calibri" w:hAnsi="Calibri" w:cs="Calibri"/>
@@ -1346,7 +1338,7 @@
           <w:lang w:val="nl"/>
         </w:rPr>
       </w:pPr>
-      <w:bookmarkStart w:id="3" w:name="_Toc20251897"/>
+      <w:bookmarkStart w:id="2" w:name="_Toc20251897"/>
       <w:r>
         <w:rPr>
           <w:lang w:val="nl"/>
@@ -1354,7 +1346,7 @@
         <w:lastRenderedPageBreak/>
         <w:t>Gebruikersschermen</w:t>
       </w:r>
-      <w:bookmarkEnd w:id="3"/>
+      <w:bookmarkEnd w:id="2"/>
     </w:p>
     <w:p>
       <w:pPr>
@@ -1562,7 +1554,7 @@
           <w:rFonts w:ascii="Calibri" w:hAnsi="Calibri" w:cs="Calibri"/>
           <w:lang w:val="nl"/>
         </w:rPr>
-        <w:t>Zo gaat de pagina eruit zien waar alle beschickbare bioscopen te zien komen. Via deze pagina kan je meteen reseveren of meer informatie over de bioscopen vinden.</w:t>
+        <w:t>Zo gaat de pagina eruit zien waar alle beschikbare bioscopen te zien komen. Via deze pagina kan je meteen reseveren of meer informatie over de bioscopen vinden.</w:t>
       </w:r>
     </w:p>
     <w:p>
@@ -1638,6 +1630,8 @@
           </wp:inline>
         </w:drawing>
       </w:r>
+      <w:bookmarkStart w:id="3" w:name="_GoBack"/>
+      <w:bookmarkEnd w:id="3"/>
     </w:p>
     <w:p>
       <w:pPr>
@@ -1970,6 +1964,7 @@
         <w:docPartUnique/>
       </w:docPartObj>
     </w:sdtPr>
+    <w:sdtEndPr/>
     <w:sdtContent>
       <w:p>
         <w:pPr>

</xml_diff>